<commit_message>
Finish wirless communication final project
</commit_message>
<xml_diff>
--- a/wireless_communication/FINAL_PROJECT/Report.docx
+++ b/wireless_communication/FINAL_PROJECT/Report.docx
@@ -4434,7 +4434,7 @@
                   <v:path o:extrusionok="f" gradientshapeok="t" o:connecttype="rect"/>
                   <o:lock v:ext="edit" aspectratio="t"/>
                 </v:shapetype>
-                <v:shape id="_x0000_i1025" type="#_x0000_t75" style="width:266.5pt;height:199pt">
+                <v:shape id="_x0000_i1025" type="#_x0000_t75" style="width:266.25pt;height:198.75pt">
                   <v:imagedata r:id="rId8" o:title="Fading Gain Distribution"/>
                 </v:shape>
               </w:pict>
@@ -5007,7 +5007,7 @@
                 <w:rFonts w:ascii="Times New Roman" w:eastAsia="微軟正黑體" w:hAnsi="Times New Roman" w:cs="Times New Roman"/>
               </w:rPr>
               <w:pict>
-                <v:shape id="_x0000_i1026" type="#_x0000_t75" style="width:266.5pt;height:200pt">
+                <v:shape id="_x0000_i1026" type="#_x0000_t75" style="width:266.25pt;height:200.25pt">
                   <v:imagedata r:id="rId10" o:title="Time domain Stength Profile"/>
                 </v:shape>
               </w:pict>
@@ -5206,6 +5206,24 @@
     <w:p>
       <w:pPr>
         <w:snapToGrid w:val="0"/>
+        <w:jc w:val="both"/>
+        <w:rPr>
+          <w:rFonts w:ascii="Times New Roman" w:eastAsia="微軟正黑體" w:hAnsi="Times New Roman" w:cs="Times New Roman"/>
+        </w:rPr>
+      </w:pPr>
+    </w:p>
+    <w:p>
+      <w:pPr>
+        <w:snapToGrid w:val="0"/>
+        <w:jc w:val="both"/>
+        <w:rPr>
+          <w:rFonts w:ascii="Times New Roman" w:eastAsia="微軟正黑體" w:hAnsi="Times New Roman" w:cs="Times New Roman"/>
+        </w:rPr>
+      </w:pPr>
+    </w:p>
+    <w:p>
+      <w:pPr>
+        <w:snapToGrid w:val="0"/>
         <w:ind w:left="960"/>
         <w:jc w:val="both"/>
         <w:rPr>
@@ -5216,6 +5234,7 @@
         <w:rPr>
           <w:rFonts w:ascii="Times New Roman" w:eastAsia="微軟正黑體" w:hAnsi="Times New Roman" w:cs="Times New Roman" w:hint="eastAsia"/>
         </w:rPr>
+        <w:lastRenderedPageBreak/>
         <w:t>下方的</w:t>
       </w:r>
       <w:r>
@@ -5282,13 +5301,7 @@
         <w:rPr>
           <w:rFonts w:ascii="Times New Roman" w:eastAsia="微軟正黑體" w:hAnsi="Times New Roman" w:cs="Times New Roman"/>
         </w:rPr>
-        <w:t xml:space="preserve"> 10</w:t>
-      </w:r>
-      <w:r>
-        <w:rPr>
-          <w:rFonts w:ascii="Times New Roman" w:eastAsia="微軟正黑體" w:hAnsi="Times New Roman" w:cs="Times New Roman"/>
-        </w:rPr>
-        <w:t xml:space="preserve">. </w:t>
+        <w:t xml:space="preserve"> 10. </w:t>
       </w:r>
       <w:r>
         <w:rPr>
@@ -5519,7 +5532,7 @@
               <w:snapToGrid w:val="0"/>
               <w:jc w:val="center"/>
               <w:rPr>
-                <w:rFonts w:ascii="Times New Roman" w:eastAsia="微軟正黑體" w:hAnsi="Times New Roman" w:cs="Times New Roman" w:hint="eastAsia"/>
+                <w:rFonts w:ascii="Times New Roman" w:eastAsia="微軟正黑體" w:hAnsi="Times New Roman" w:cs="Times New Roman"/>
                 <w:b/>
               </w:rPr>
             </w:pPr>
@@ -5611,15 +5624,7 @@
                 <w:b/>
                 <w:sz w:val="22"/>
               </w:rPr>
-              <w:t>9</w:t>
-            </w:r>
-            <w:r>
-              <w:rPr>
-                <w:rFonts w:ascii="Times New Roman" w:eastAsia="微軟正黑體" w:hAnsi="Times New Roman" w:cs="Times New Roman"/>
-                <w:b/>
-                <w:sz w:val="22"/>
-              </w:rPr>
-              <w:t xml:space="preserve">. Time </w:t>
+              <w:t xml:space="preserve">9. Time </w:t>
             </w:r>
             <w:r>
               <w:rPr>
@@ -5643,7 +5648,7 @@
               <w:snapToGrid w:val="0"/>
               <w:jc w:val="center"/>
               <w:rPr>
-                <w:rFonts w:ascii="Times New Roman" w:eastAsia="微軟正黑體" w:hAnsi="Times New Roman" w:cs="Times New Roman" w:hint="eastAsia"/>
+                <w:rFonts w:ascii="Times New Roman" w:eastAsia="微軟正黑體" w:hAnsi="Times New Roman" w:cs="Times New Roman"/>
               </w:rPr>
             </w:pPr>
             <w:r>
@@ -5753,15 +5758,7 @@
                 <w:b/>
                 <w:sz w:val="22"/>
               </w:rPr>
-              <w:t>10</w:t>
-            </w:r>
-            <w:r>
-              <w:rPr>
-                <w:rFonts w:ascii="Times New Roman" w:eastAsia="微軟正黑體" w:hAnsi="Times New Roman" w:cs="Times New Roman"/>
-                <w:b/>
-                <w:sz w:val="22"/>
-              </w:rPr>
-              <w:t xml:space="preserve">. Time Domain Strength Profile of </w:t>
+              <w:t xml:space="preserve">10. Time Domain Strength Profile of </w:t>
             </w:r>
             <w:r>
               <w:rPr>
@@ -5827,7 +5824,7 @@
         <w:snapToGrid w:val="0"/>
         <w:jc w:val="both"/>
         <w:rPr>
-          <w:rFonts w:ascii="Times New Roman" w:eastAsia="微軟正黑體" w:hAnsi="Times New Roman" w:cs="Times New Roman" w:hint="eastAsia"/>
+          <w:rFonts w:ascii="Times New Roman" w:eastAsia="微軟正黑體" w:hAnsi="Times New Roman" w:cs="Times New Roman"/>
         </w:rPr>
       </w:pPr>
     </w:p>
@@ -5845,7 +5842,7 @@
         <w:snapToGrid w:val="0"/>
         <w:jc w:val="both"/>
         <w:rPr>
-          <w:rFonts w:ascii="Times New Roman" w:eastAsia="微軟正黑體" w:hAnsi="Times New Roman" w:cs="Times New Roman" w:hint="eastAsia"/>
+          <w:rFonts w:ascii="Times New Roman" w:eastAsia="微軟正黑體" w:hAnsi="Times New Roman" w:cs="Times New Roman"/>
         </w:rPr>
       </w:pPr>
     </w:p>
@@ -6402,7 +6399,7 @@
                 <w:rFonts w:ascii="Times New Roman" w:eastAsia="微軟正黑體" w:hAnsi="Times New Roman" w:cs="Times New Roman"/>
               </w:rPr>
               <w:pict>
-                <v:shape id="_x0000_i1027" type="#_x0000_t75" style="width:271pt;height:202.5pt">
+                <v:shape id="_x0000_i1027" type="#_x0000_t75" style="width:270.75pt;height:202.5pt">
                   <v:imagedata r:id="rId15" o:title="Auto-Correlation of each type of Doppler Spectrum"/>
                 </v:shape>
               </w:pict>
@@ -9301,7 +9298,7 @@
         <w:snapToGrid w:val="0"/>
         <w:jc w:val="both"/>
         <w:rPr>
-          <w:rFonts w:ascii="Times New Roman" w:eastAsia="微軟正黑體" w:hAnsi="Times New Roman" w:cs="Times New Roman" w:hint="eastAsia"/>
+          <w:rFonts w:ascii="Times New Roman" w:eastAsia="微軟正黑體" w:hAnsi="Times New Roman" w:cs="Times New Roman"/>
         </w:rPr>
       </w:pPr>
     </w:p>
@@ -9310,7 +9307,7 @@
         <w:snapToGrid w:val="0"/>
         <w:jc w:val="both"/>
         <w:rPr>
-          <w:rFonts w:ascii="Times New Roman" w:eastAsia="微軟正黑體" w:hAnsi="Times New Roman" w:cs="Times New Roman" w:hint="eastAsia"/>
+          <w:rFonts w:ascii="Times New Roman" w:eastAsia="微軟正黑體" w:hAnsi="Times New Roman" w:cs="Times New Roman"/>
         </w:rPr>
       </w:pPr>
     </w:p>
@@ -9358,7 +9355,7 @@
         <w:ind w:left="960"/>
         <w:jc w:val="both"/>
         <w:rPr>
-          <w:rFonts w:ascii="Times New Roman" w:eastAsia="微軟正黑體" w:hAnsi="Times New Roman" w:cs="Times New Roman" w:hint="eastAsia"/>
+          <w:rFonts w:ascii="Times New Roman" w:eastAsia="微軟正黑體" w:hAnsi="Times New Roman" w:cs="Times New Roman"/>
         </w:rPr>
       </w:pPr>
       <w:r>
@@ -9527,7 +9524,7 @@
         <w:snapToGrid w:val="0"/>
         <w:jc w:val="both"/>
         <w:rPr>
-          <w:rFonts w:ascii="Times New Roman" w:eastAsia="微軟正黑體" w:hAnsi="Times New Roman" w:cs="Times New Roman" w:hint="eastAsia"/>
+          <w:rFonts w:ascii="Times New Roman" w:eastAsia="微軟正黑體" w:hAnsi="Times New Roman" w:cs="Times New Roman"/>
         </w:rPr>
       </w:pPr>
     </w:p>
@@ -9737,7 +9734,7 @@
               <w:snapToGrid w:val="0"/>
               <w:jc w:val="center"/>
               <w:rPr>
-                <w:rFonts w:ascii="Times New Roman" w:eastAsia="微軟正黑體" w:hAnsi="Times New Roman" w:cs="Times New Roman" w:hint="eastAsia"/>
+                <w:rFonts w:ascii="Times New Roman" w:eastAsia="微軟正黑體" w:hAnsi="Times New Roman" w:cs="Times New Roman"/>
                 <w:b/>
                 <w:sz w:val="22"/>
               </w:rPr>
@@ -9861,7 +9858,7 @@
         <w:snapToGrid w:val="0"/>
         <w:jc w:val="both"/>
         <w:rPr>
-          <w:rFonts w:ascii="Times New Roman" w:eastAsia="微軟正黑體" w:hAnsi="Times New Roman" w:cs="Times New Roman" w:hint="eastAsia"/>
+          <w:rFonts w:ascii="Times New Roman" w:eastAsia="微軟正黑體" w:hAnsi="Times New Roman" w:cs="Times New Roman"/>
         </w:rPr>
       </w:pPr>
     </w:p>
@@ -9915,7 +9912,7 @@
         <w:snapToGrid w:val="0"/>
         <w:jc w:val="both"/>
         <w:rPr>
-          <w:rFonts w:ascii="Times New Roman" w:eastAsia="微軟正黑體" w:hAnsi="Times New Roman" w:cs="Times New Roman" w:hint="eastAsia"/>
+          <w:rFonts w:ascii="Times New Roman" w:eastAsia="微軟正黑體" w:hAnsi="Times New Roman" w:cs="Times New Roman"/>
         </w:rPr>
       </w:pPr>
     </w:p>
@@ -10924,16 +10921,7 @@
           <w:rPr>
             <w:rFonts w:ascii="Cambria Math" w:eastAsia="微軟正黑體" w:hAnsi="Cambria Math" w:cs="Times New Roman"/>
           </w:rPr>
-          <m:t>=</m:t>
-        </m:r>
-        <m:r>
-          <m:rPr>
-            <m:sty m:val="p"/>
-          </m:rPr>
-          <w:rPr>
-            <w:rFonts w:ascii="Cambria Math" w:eastAsia="微軟正黑體" w:hAnsi="Cambria Math" w:cs="Times New Roman"/>
-          </w:rPr>
-          <m:t>1.0552(μs)</m:t>
+          <m:t>=1.0552(μs)</m:t>
         </m:r>
       </m:oMath>
     </w:p>
@@ -11080,16 +11068,7 @@
           <w:rPr>
             <w:rFonts w:ascii="Cambria Math" w:eastAsia="微軟正黑體" w:hAnsi="Cambria Math" w:cs="Times New Roman"/>
           </w:rPr>
-          <m:t>=</m:t>
-        </m:r>
-        <m:r>
-          <m:rPr>
-            <m:sty m:val="p"/>
-          </m:rPr>
-          <w:rPr>
-            <w:rFonts w:ascii="Cambria Math" w:eastAsia="微軟正黑體" w:hAnsi="Cambria Math" w:cs="Times New Roman"/>
-          </w:rPr>
-          <m:t>948</m:t>
+          <m:t>=948</m:t>
         </m:r>
         <m:d>
           <m:dPr>
@@ -11427,7 +11406,7 @@
         <w:ind w:leftChars="0"/>
         <w:jc w:val="both"/>
         <w:rPr>
-          <w:rFonts w:ascii="Times New Roman" w:eastAsia="微軟正黑體" w:hAnsi="Times New Roman" w:cs="Times New Roman" w:hint="eastAsia"/>
+          <w:rFonts w:ascii="Times New Roman" w:eastAsia="微軟正黑體" w:hAnsi="Times New Roman" w:cs="Times New Roman"/>
         </w:rPr>
       </w:pPr>
       <m:oMath>
@@ -11608,7 +11587,7 @@
         <w:spacing w:line="360" w:lineRule="auto"/>
         <w:jc w:val="both"/>
         <w:rPr>
-          <w:rFonts w:ascii="Times New Roman" w:eastAsia="微軟正黑體" w:hAnsi="Times New Roman" w:cs="Times New Roman" w:hint="eastAsia"/>
+          <w:rFonts w:ascii="Times New Roman" w:eastAsia="微軟正黑體" w:hAnsi="Times New Roman" w:cs="Times New Roman"/>
           <w:b/>
         </w:rPr>
       </w:pPr>
@@ -11636,28 +11615,113 @@
     <w:p>
       <w:pPr>
         <w:snapToGrid w:val="0"/>
+        <w:ind w:left="960"/>
         <w:jc w:val="both"/>
         <w:rPr>
-          <w:rFonts w:ascii="Times New Roman" w:eastAsia="微軟正黑體" w:hAnsi="Times New Roman" w:cs="Times New Roman" w:hint="eastAsia"/>
-        </w:rPr>
-      </w:pPr>
-      <w:r>
-        <w:rPr>
-          <w:rFonts w:ascii="Times New Roman" w:eastAsia="微軟正黑體" w:hAnsi="Times New Roman" w:cs="Times New Roman"/>
-        </w:rPr>
-        <w:tab/>
-      </w:r>
-      <w:r>
-        <w:rPr>
-          <w:rFonts w:ascii="Times New Roman" w:eastAsia="微軟正黑體" w:hAnsi="Times New Roman" w:cs="Times New Roman"/>
-        </w:rPr>
-        <w:tab/>
-      </w:r>
-      <w:r>
-        <w:rPr>
-          <w:rFonts w:ascii="Times New Roman" w:eastAsia="微軟正黑體" w:hAnsi="Times New Roman" w:cs="Times New Roman" w:hint="eastAsia"/>
-        </w:rPr>
-        <w:t>下方的</w:t>
+          <w:rFonts w:ascii="Times New Roman" w:eastAsia="微軟正黑體" w:hAnsi="Times New Roman" w:cs="Times New Roman"/>
+        </w:rPr>
+      </w:pPr>
+      <w:r>
+        <w:rPr>
+          <w:rFonts w:ascii="Times New Roman" w:eastAsia="微軟正黑體" w:hAnsi="Times New Roman" w:cs="Times New Roman" w:hint="eastAsia"/>
+        </w:rPr>
+        <w:t>為了使形成的圖形可以接近第二章講義的</w:t>
+      </w:r>
+      <w:r>
+        <w:rPr>
+          <w:rFonts w:ascii="Times New Roman" w:eastAsia="微軟正黑體" w:hAnsi="Times New Roman" w:cs="Times New Roman" w:hint="eastAsia"/>
+        </w:rPr>
+        <w:t xml:space="preserve"> </w:t>
+      </w:r>
+      <w:r>
+        <w:rPr>
+          <w:rFonts w:ascii="Times New Roman" w:eastAsia="微軟正黑體" w:hAnsi="Times New Roman" w:cs="Times New Roman"/>
+        </w:rPr>
+        <w:t>P161</w:t>
+      </w:r>
+      <w:r>
+        <w:rPr>
+          <w:rFonts w:ascii="Times New Roman" w:eastAsia="微軟正黑體" w:hAnsi="Times New Roman" w:cs="Times New Roman" w:hint="eastAsia"/>
+        </w:rPr>
+        <w:t>、</w:t>
+      </w:r>
+      <w:r>
+        <w:rPr>
+          <w:rFonts w:ascii="Times New Roman" w:eastAsia="微軟正黑體" w:hAnsi="Times New Roman" w:cs="Times New Roman" w:hint="eastAsia"/>
+        </w:rPr>
+        <w:t>P162</w:t>
+      </w:r>
+      <w:r>
+        <w:rPr>
+          <w:rFonts w:ascii="Times New Roman" w:eastAsia="微軟正黑體" w:hAnsi="Times New Roman" w:cs="Times New Roman" w:hint="eastAsia"/>
+        </w:rPr>
+        <w:t>及</w:t>
+      </w:r>
+      <w:r>
+        <w:rPr>
+          <w:rFonts w:ascii="Times New Roman" w:eastAsia="微軟正黑體" w:hAnsi="Times New Roman" w:cs="Times New Roman" w:hint="eastAsia"/>
+        </w:rPr>
+        <w:t>P163</w:t>
+      </w:r>
+      <w:r>
+        <w:rPr>
+          <w:rFonts w:ascii="Times New Roman" w:eastAsia="微軟正黑體" w:hAnsi="Times New Roman" w:cs="Times New Roman" w:hint="eastAsia"/>
+        </w:rPr>
+        <w:t>，因此我們調整其</w:t>
+      </w:r>
+      <w:r>
+        <w:rPr>
+          <w:rFonts w:ascii="Times New Roman" w:eastAsia="微軟正黑體" w:hAnsi="Times New Roman" w:cs="Times New Roman" w:hint="eastAsia"/>
+        </w:rPr>
+        <w:t xml:space="preserve"> P</w:t>
+      </w:r>
+      <w:r>
+        <w:rPr>
+          <w:rFonts w:ascii="Times New Roman" w:eastAsia="微軟正黑體" w:hAnsi="Times New Roman" w:cs="Times New Roman"/>
+        </w:rPr>
+        <w:t>ower delay</w:t>
+      </w:r>
+      <w:r>
+        <w:rPr>
+          <w:rFonts w:ascii="Times New Roman" w:eastAsia="微軟正黑體" w:hAnsi="Times New Roman" w:cs="Times New Roman" w:hint="eastAsia"/>
+        </w:rPr>
+        <w:t>下</w:t>
+      </w:r>
+      <w:r>
+        <w:rPr>
+          <w:rFonts w:ascii="Times New Roman" w:eastAsia="微軟正黑體" w:hAnsi="Times New Roman" w:cs="Times New Roman" w:hint="eastAsia"/>
+        </w:rPr>
+        <w:t xml:space="preserve">profiles </w:t>
+      </w:r>
+      <w:r>
+        <w:rPr>
+          <w:rFonts w:ascii="Times New Roman" w:eastAsia="微軟正黑體" w:hAnsi="Times New Roman" w:cs="Times New Roman" w:hint="eastAsia"/>
+        </w:rPr>
+        <w:t>如下</w:t>
+      </w:r>
+      <w:r>
+        <w:rPr>
+          <w:rFonts w:ascii="Times New Roman" w:eastAsia="微軟正黑體" w:hAnsi="Times New Roman" w:cs="Times New Roman" w:hint="eastAsia"/>
+        </w:rPr>
+        <w:t xml:space="preserve"> </w:t>
+      </w:r>
+      <w:r>
+        <w:rPr>
+          <w:rFonts w:ascii="Times New Roman" w:eastAsia="微軟正黑體" w:hAnsi="Times New Roman" w:cs="Times New Roman"/>
+        </w:rPr>
+        <w:t>Fig 23.</w:t>
+      </w:r>
+      <w:r>
+        <w:rPr>
+          <w:rFonts w:ascii="Times New Roman" w:eastAsia="微軟正黑體" w:hAnsi="Times New Roman" w:cs="Times New Roman" w:hint="eastAsia"/>
+        </w:rPr>
+        <w:t>。</w:t>
+      </w:r>
+      <w:r>
+        <w:rPr>
+          <w:rFonts w:ascii="Times New Roman" w:eastAsia="微軟正黑體" w:hAnsi="Times New Roman" w:cs="Times New Roman" w:hint="eastAsia"/>
+        </w:rPr>
+        <w:t>而</w:t>
       </w:r>
       <w:r>
         <w:rPr>
@@ -11669,7 +11733,7 @@
         <w:rPr>
           <w:rFonts w:ascii="Times New Roman" w:eastAsia="微軟正黑體" w:hAnsi="Times New Roman" w:cs="Times New Roman"/>
         </w:rPr>
-        <w:t xml:space="preserve"> 23</w:t>
+        <w:t xml:space="preserve"> 24</w:t>
       </w:r>
       <w:r>
         <w:rPr>
@@ -11699,7 +11763,7 @@
         <w:rPr>
           <w:rFonts w:ascii="Times New Roman" w:eastAsia="微軟正黑體" w:hAnsi="Times New Roman" w:cs="Times New Roman"/>
         </w:rPr>
-        <w:t>24</w:t>
+        <w:t>25</w:t>
       </w:r>
       <w:r>
         <w:rPr>
@@ -11729,7 +11793,7 @@
         <w:rPr>
           <w:rFonts w:ascii="Times New Roman" w:eastAsia="微軟正黑體" w:hAnsi="Times New Roman" w:cs="Times New Roman"/>
         </w:rPr>
-        <w:t>25</w:t>
+        <w:t>26</w:t>
       </w:r>
       <w:r>
         <w:rPr>
@@ -11801,11 +11865,228 @@
     <w:p>
       <w:pPr>
         <w:snapToGrid w:val="0"/>
+        <w:ind w:left="960"/>
         <w:jc w:val="both"/>
         <w:rPr>
-          <w:rFonts w:ascii="Times New Roman" w:eastAsia="微軟正黑體" w:hAnsi="Times New Roman" w:cs="Times New Roman"/>
-        </w:rPr>
-      </w:pPr>
+          <w:rFonts w:ascii="Times New Roman" w:eastAsia="微軟正黑體" w:hAnsi="Times New Roman" w:cs="Times New Roman" w:hint="eastAsia"/>
+        </w:rPr>
+      </w:pPr>
+      <w:r>
+        <w:rPr>
+          <w:rFonts w:ascii="Times New Roman" w:eastAsia="微軟正黑體" w:hAnsi="Times New Roman" w:cs="Times New Roman" w:hint="eastAsia"/>
+        </w:rPr>
+        <w:t>雖然其</w:t>
+      </w:r>
+      <w:r>
+        <w:rPr>
+          <w:rFonts w:ascii="Times New Roman" w:eastAsia="微軟正黑體" w:hAnsi="Times New Roman" w:cs="Times New Roman" w:hint="eastAsia"/>
+        </w:rPr>
+        <w:t xml:space="preserve"> </w:t>
+      </w:r>
+      <w:r>
+        <w:rPr>
+          <w:rFonts w:ascii="Times New Roman" w:eastAsia="微軟正黑體" w:hAnsi="Times New Roman" w:cs="Times New Roman"/>
+        </w:rPr>
+        <w:t xml:space="preserve">Doppler Spectrum </w:t>
+      </w:r>
+      <w:r>
+        <w:rPr>
+          <w:rFonts w:ascii="Times New Roman" w:eastAsia="微軟正黑體" w:hAnsi="Times New Roman" w:cs="Times New Roman" w:hint="eastAsia"/>
+        </w:rPr>
+        <w:t>曲線沒有很平緩，但仍能看出</w:t>
+      </w:r>
+      <w:r>
+        <w:rPr>
+          <w:rFonts w:ascii="Times New Roman" w:eastAsia="微軟正黑體" w:hAnsi="Times New Roman" w:cs="Times New Roman" w:hint="eastAsia"/>
+        </w:rPr>
+        <w:t xml:space="preserve"> CLASS </w:t>
+      </w:r>
+      <w:r>
+        <w:rPr>
+          <w:rFonts w:ascii="Times New Roman" w:eastAsia="微軟正黑體" w:hAnsi="Times New Roman" w:cs="Times New Roman" w:hint="eastAsia"/>
+        </w:rPr>
+        <w:t>的</w:t>
+      </w:r>
+      <w:r>
+        <w:rPr>
+          <w:rFonts w:ascii="Times New Roman" w:eastAsia="微軟正黑體" w:hAnsi="Times New Roman" w:cs="Times New Roman" w:hint="eastAsia"/>
+        </w:rPr>
+        <w:t xml:space="preserve"> D</w:t>
+      </w:r>
+      <w:r>
+        <w:rPr>
+          <w:rFonts w:ascii="Times New Roman" w:eastAsia="微軟正黑體" w:hAnsi="Times New Roman" w:cs="Times New Roman"/>
+        </w:rPr>
+        <w:t xml:space="preserve">oppler Spectrum </w:t>
+      </w:r>
+      <w:r>
+        <w:rPr>
+          <w:rFonts w:ascii="Times New Roman" w:eastAsia="微軟正黑體" w:hAnsi="Times New Roman" w:cs="Times New Roman" w:hint="eastAsia"/>
+        </w:rPr>
+        <w:t>趨近於一個</w:t>
+      </w:r>
+      <w:r>
+        <w:rPr>
+          <w:rFonts w:ascii="Times New Roman" w:eastAsia="微軟正黑體" w:hAnsi="Times New Roman" w:cs="Times New Roman" w:hint="eastAsia"/>
+        </w:rPr>
+        <w:t xml:space="preserve"> U S</w:t>
+      </w:r>
+      <w:r>
+        <w:rPr>
+          <w:rFonts w:ascii="Times New Roman" w:eastAsia="微軟正黑體" w:hAnsi="Times New Roman" w:cs="Times New Roman"/>
+        </w:rPr>
+        <w:t xml:space="preserve">hape ; </w:t>
+      </w:r>
+      <w:r>
+        <w:rPr>
+          <w:rFonts w:ascii="Times New Roman" w:eastAsia="微軟正黑體" w:hAnsi="Times New Roman" w:cs="Times New Roman" w:hint="eastAsia"/>
+        </w:rPr>
+        <w:t>而</w:t>
+      </w:r>
+      <w:r>
+        <w:rPr>
+          <w:rFonts w:ascii="Times New Roman" w:eastAsia="微軟正黑體" w:hAnsi="Times New Roman" w:cs="Times New Roman" w:hint="eastAsia"/>
+        </w:rPr>
+        <w:t xml:space="preserve"> GAUS1 </w:t>
+      </w:r>
+      <w:r>
+        <w:rPr>
+          <w:rFonts w:ascii="Times New Roman" w:eastAsia="微軟正黑體" w:hAnsi="Times New Roman" w:cs="Times New Roman" w:hint="eastAsia"/>
+        </w:rPr>
+        <w:t>與</w:t>
+      </w:r>
+      <w:r>
+        <w:rPr>
+          <w:rFonts w:ascii="Times New Roman" w:eastAsia="微軟正黑體" w:hAnsi="Times New Roman" w:cs="Times New Roman" w:hint="eastAsia"/>
+        </w:rPr>
+        <w:t xml:space="preserve"> </w:t>
+      </w:r>
+      <w:r>
+        <w:rPr>
+          <w:rFonts w:ascii="Times New Roman" w:eastAsia="微軟正黑體" w:hAnsi="Times New Roman" w:cs="Times New Roman"/>
+        </w:rPr>
+        <w:t>GAUS2</w:t>
+      </w:r>
+      <w:r>
+        <w:rPr>
+          <w:rFonts w:ascii="Times New Roman" w:eastAsia="微軟正黑體" w:hAnsi="Times New Roman" w:cs="Times New Roman" w:hint="eastAsia"/>
+        </w:rPr>
+        <w:t xml:space="preserve"> </w:t>
+      </w:r>
+      <w:r>
+        <w:rPr>
+          <w:rFonts w:ascii="Times New Roman" w:eastAsia="微軟正黑體" w:hAnsi="Times New Roman" w:cs="Times New Roman" w:hint="eastAsia"/>
+        </w:rPr>
+        <w:t>則是因為訊號入射角的兩強度</w:t>
+      </w:r>
+      <w:r>
+        <w:rPr>
+          <w:rFonts w:ascii="Times New Roman" w:eastAsia="微軟正黑體" w:hAnsi="Times New Roman" w:cs="Times New Roman" w:hint="eastAsia"/>
+        </w:rPr>
+        <w:t xml:space="preserve"> </w:t>
+      </w:r>
+      <m:oMath>
+        <m:sSub>
+          <m:sSubPr>
+            <m:ctrlPr>
+              <w:rPr>
+                <w:rFonts w:ascii="Cambria Math" w:eastAsia="微軟正黑體" w:hAnsi="Cambria Math" w:cs="Times New Roman"/>
+              </w:rPr>
+            </m:ctrlPr>
+          </m:sSubPr>
+          <m:e>
+            <m:r>
+              <m:rPr>
+                <m:sty m:val="p"/>
+              </m:rPr>
+              <w:rPr>
+                <w:rFonts w:ascii="Cambria Math" w:eastAsia="微軟正黑體" w:hAnsi="Cambria Math" w:cs="Times New Roman"/>
+              </w:rPr>
+              <m:t>a</m:t>
+            </m:r>
+          </m:e>
+          <m:sub>
+            <m:r>
+              <m:rPr>
+                <m:sty m:val="p"/>
+              </m:rPr>
+              <w:rPr>
+                <w:rFonts w:ascii="Cambria Math" w:eastAsia="微軟正黑體" w:hAnsi="Cambria Math" w:cs="Times New Roman"/>
+              </w:rPr>
+              <m:t>1</m:t>
+            </m:r>
+          </m:sub>
+        </m:sSub>
+      </m:oMath>
+      <w:r>
+        <w:rPr>
+          <w:rFonts w:ascii="Times New Roman" w:eastAsia="微軟正黑體" w:hAnsi="Times New Roman" w:cs="Times New Roman" w:hint="eastAsia"/>
+        </w:rPr>
+        <w:t xml:space="preserve">, </w:t>
+      </w:r>
+      <m:oMath>
+        <m:sSub>
+          <m:sSubPr>
+            <m:ctrlPr>
+              <w:rPr>
+                <w:rFonts w:ascii="Cambria Math" w:eastAsia="微軟正黑體" w:hAnsi="Cambria Math" w:cs="Times New Roman"/>
+              </w:rPr>
+            </m:ctrlPr>
+          </m:sSubPr>
+          <m:e>
+            <m:r>
+              <m:rPr>
+                <m:sty m:val="p"/>
+              </m:rPr>
+              <w:rPr>
+                <w:rFonts w:ascii="Cambria Math" w:eastAsia="微軟正黑體" w:hAnsi="Cambria Math" w:cs="Times New Roman"/>
+              </w:rPr>
+              <m:t>a</m:t>
+            </m:r>
+          </m:e>
+          <m:sub>
+            <m:r>
+              <m:rPr>
+                <m:sty m:val="p"/>
+              </m:rPr>
+              <w:rPr>
+                <w:rFonts w:ascii="Cambria Math" w:eastAsia="微軟正黑體" w:hAnsi="Cambria Math" w:cs="Times New Roman"/>
+              </w:rPr>
+              <m:t>2</m:t>
+            </m:r>
+          </m:sub>
+        </m:sSub>
+      </m:oMath>
+      <w:r>
+        <w:rPr>
+          <w:rFonts w:ascii="Times New Roman" w:eastAsia="微軟正黑體" w:hAnsi="Times New Roman" w:cs="Times New Roman"/>
+        </w:rPr>
+        <w:t xml:space="preserve"> </w:t>
+      </w:r>
+      <w:r>
+        <w:rPr>
+          <w:rFonts w:ascii="Times New Roman" w:eastAsia="微軟正黑體" w:hAnsi="Times New Roman" w:cs="Times New Roman" w:hint="eastAsia"/>
+        </w:rPr>
+        <w:t>不同而導致正負頻</w:t>
+      </w:r>
+      <w:r>
+        <w:rPr>
+          <w:rFonts w:ascii="Times New Roman" w:eastAsia="微軟正黑體" w:hAnsi="Times New Roman" w:cs="Times New Roman" w:hint="eastAsia"/>
+        </w:rPr>
+        <w:t>訊號強度</w:t>
+      </w:r>
+      <w:r>
+        <w:rPr>
+          <w:rFonts w:ascii="Times New Roman" w:eastAsia="微軟正黑體" w:hAnsi="Times New Roman" w:cs="Times New Roman" w:hint="eastAsia"/>
+        </w:rPr>
+        <w:t>一高一低</w:t>
+      </w:r>
+      <w:r>
+        <w:rPr>
+          <w:rFonts w:ascii="Times New Roman" w:eastAsia="微軟正黑體" w:hAnsi="Times New Roman" w:cs="Times New Roman" w:hint="eastAsia"/>
+        </w:rPr>
+        <w:t>。</w:t>
+      </w:r>
     </w:p>
     <w:p>
       <w:pPr>
@@ -11815,9 +12096,1004 @@
           <w:rFonts w:ascii="Times New Roman" w:eastAsia="微軟正黑體" w:hAnsi="Times New Roman" w:cs="Times New Roman"/>
         </w:rPr>
       </w:pPr>
-      <w:bookmarkStart w:id="0" w:name="_GoBack"/>
-      <w:bookmarkEnd w:id="0"/>
     </w:p>
+    <w:tbl>
+      <w:tblPr>
+        <w:tblStyle w:val="1"/>
+        <w:tblW w:w="0" w:type="auto"/>
+        <w:tblInd w:w="1555" w:type="dxa"/>
+        <w:tblLook w:val="04A0" w:firstRow="1" w:lastRow="0" w:firstColumn="1" w:lastColumn="0" w:noHBand="0" w:noVBand="1"/>
+      </w:tblPr>
+      <w:tblGrid>
+        <w:gridCol w:w="1369"/>
+        <w:gridCol w:w="3168"/>
+        <w:gridCol w:w="2834"/>
+      </w:tblGrid>
+      <w:tr>
+        <w:trPr>
+          <w:cnfStyle w:val="100000000000" w:firstRow="1" w:lastRow="0" w:firstColumn="0" w:lastColumn="0" w:oddVBand="0" w:evenVBand="0" w:oddHBand="0" w:evenHBand="0" w:firstRowFirstColumn="0" w:firstRowLastColumn="0" w:lastRowFirstColumn="0" w:lastRowLastColumn="0"/>
+          <w:trHeight w:val="392"/>
+        </w:trPr>
+        <w:tc>
+          <w:tcPr>
+            <w:cnfStyle w:val="001000000000" w:firstRow="0" w:lastRow="0" w:firstColumn="1" w:lastColumn="0" w:oddVBand="0" w:evenVBand="0" w:oddHBand="0" w:evenHBand="0" w:firstRowFirstColumn="0" w:firstRowLastColumn="0" w:lastRowFirstColumn="0" w:lastRowLastColumn="0"/>
+            <w:tcW w:w="7371" w:type="dxa"/>
+            <w:gridSpan w:val="3"/>
+            <w:vAlign w:val="center"/>
+          </w:tcPr>
+          <w:p>
+            <w:pPr>
+              <w:snapToGrid w:val="0"/>
+              <w:jc w:val="center"/>
+              <w:rPr>
+                <w:rFonts w:ascii="Times New Roman" w:eastAsia="微軟正黑體" w:hAnsi="Times New Roman" w:cs="Times New Roman"/>
+              </w:rPr>
+            </w:pPr>
+            <w:r>
+              <w:rPr>
+                <w:rFonts w:ascii="Times New Roman" w:eastAsia="微軟正黑體" w:hAnsi="Times New Roman" w:cs="Times New Roman" w:hint="eastAsia"/>
+              </w:rPr>
+              <w:t>Reduced Typical Urban</w:t>
+            </w:r>
+            <w:r>
+              <w:rPr>
+                <w:rFonts w:ascii="Times New Roman" w:eastAsia="微軟正黑體" w:hAnsi="Times New Roman" w:cs="Times New Roman"/>
+              </w:rPr>
+              <w:t xml:space="preserve"> (TU) Power Delay Profiles</w:t>
+            </w:r>
+          </w:p>
+        </w:tc>
+      </w:tr>
+      <w:tr>
+        <w:trPr>
+          <w:cnfStyle w:val="000000100000" w:firstRow="0" w:lastRow="0" w:firstColumn="0" w:lastColumn="0" w:oddVBand="0" w:evenVBand="0" w:oddHBand="1" w:evenHBand="0" w:firstRowFirstColumn="0" w:firstRowLastColumn="0" w:lastRowFirstColumn="0" w:lastRowLastColumn="0"/>
+          <w:trHeight w:val="384"/>
+        </w:trPr>
+        <w:tc>
+          <w:tcPr>
+            <w:cnfStyle w:val="001000000000" w:firstRow="0" w:lastRow="0" w:firstColumn="1" w:lastColumn="0" w:oddVBand="0" w:evenVBand="0" w:oddHBand="0" w:evenHBand="0" w:firstRowFirstColumn="0" w:firstRowLastColumn="0" w:lastRowFirstColumn="0" w:lastRowLastColumn="0"/>
+            <w:tcW w:w="1369" w:type="dxa"/>
+            <w:vAlign w:val="center"/>
+          </w:tcPr>
+          <w:p>
+            <w:pPr>
+              <w:snapToGrid w:val="0"/>
+              <w:jc w:val="center"/>
+              <w:rPr>
+                <w:rFonts w:ascii="Times New Roman" w:eastAsia="微軟正黑體" w:hAnsi="Times New Roman" w:cs="Times New Roman"/>
+              </w:rPr>
+            </w:pPr>
+            <w:r>
+              <w:rPr>
+                <w:rFonts w:ascii="Times New Roman" w:eastAsia="微軟正黑體" w:hAnsi="Times New Roman" w:cs="Times New Roman"/>
+              </w:rPr>
+              <w:t>Delay (</w:t>
+            </w:r>
+            <m:oMath>
+              <m:r>
+                <m:rPr>
+                  <m:sty m:val="b"/>
+                </m:rPr>
+                <w:rPr>
+                  <w:rFonts w:ascii="Cambria Math" w:eastAsia="微軟正黑體" w:hAnsi="Cambria Math" w:cs="Times New Roman"/>
+                </w:rPr>
+                <m:t>μs</m:t>
+              </m:r>
+            </m:oMath>
+            <w:r>
+              <w:rPr>
+                <w:rFonts w:ascii="Times New Roman" w:eastAsia="微軟正黑體" w:hAnsi="Times New Roman" w:cs="Times New Roman"/>
+              </w:rPr>
+              <w:t>)</w:t>
+            </w:r>
+          </w:p>
+        </w:tc>
+        <w:tc>
+          <w:tcPr>
+            <w:tcW w:w="3168" w:type="dxa"/>
+            <w:vAlign w:val="center"/>
+          </w:tcPr>
+          <w:p>
+            <w:pPr>
+              <w:snapToGrid w:val="0"/>
+              <w:jc w:val="center"/>
+              <w:cnfStyle w:val="000000100000" w:firstRow="0" w:lastRow="0" w:firstColumn="0" w:lastColumn="0" w:oddVBand="0" w:evenVBand="0" w:oddHBand="1" w:evenHBand="0" w:firstRowFirstColumn="0" w:firstRowLastColumn="0" w:lastRowFirstColumn="0" w:lastRowLastColumn="0"/>
+              <w:rPr>
+                <w:rFonts w:ascii="Times New Roman" w:eastAsia="微軟正黑體" w:hAnsi="Times New Roman" w:cs="Times New Roman"/>
+                <w:b/>
+              </w:rPr>
+            </w:pPr>
+            <w:r>
+              <w:rPr>
+                <w:rFonts w:ascii="Times New Roman" w:eastAsia="微軟正黑體" w:hAnsi="Times New Roman" w:cs="Times New Roman" w:hint="eastAsia"/>
+                <w:b/>
+              </w:rPr>
+              <w:t>Fractional Power</w:t>
+            </w:r>
+          </w:p>
+        </w:tc>
+        <w:tc>
+          <w:tcPr>
+            <w:tcW w:w="2834" w:type="dxa"/>
+            <w:vAlign w:val="center"/>
+          </w:tcPr>
+          <w:p>
+            <w:pPr>
+              <w:snapToGrid w:val="0"/>
+              <w:jc w:val="center"/>
+              <w:cnfStyle w:val="000000100000" w:firstRow="0" w:lastRow="0" w:firstColumn="0" w:lastColumn="0" w:oddVBand="0" w:evenVBand="0" w:oddHBand="1" w:evenHBand="0" w:firstRowFirstColumn="0" w:firstRowLastColumn="0" w:lastRowFirstColumn="0" w:lastRowLastColumn="0"/>
+              <w:rPr>
+                <w:rFonts w:ascii="Times New Roman" w:eastAsia="微軟正黑體" w:hAnsi="Times New Roman" w:cs="Times New Roman"/>
+                <w:b/>
+              </w:rPr>
+            </w:pPr>
+            <w:r>
+              <w:rPr>
+                <w:rFonts w:ascii="Times New Roman" w:eastAsia="微軟正黑體" w:hAnsi="Times New Roman" w:cs="Times New Roman" w:hint="eastAsia"/>
+                <w:b/>
+              </w:rPr>
+              <w:t>Doppler</w:t>
+            </w:r>
+            <w:r>
+              <w:rPr>
+                <w:rFonts w:ascii="Times New Roman" w:eastAsia="微軟正黑體" w:hAnsi="Times New Roman" w:cs="Times New Roman"/>
+                <w:b/>
+              </w:rPr>
+              <w:t xml:space="preserve"> Spectrum</w:t>
+            </w:r>
+          </w:p>
+        </w:tc>
+      </w:tr>
+      <w:tr>
+        <w:trPr>
+          <w:trHeight w:val="390"/>
+        </w:trPr>
+        <w:tc>
+          <w:tcPr>
+            <w:cnfStyle w:val="001000000000" w:firstRow="0" w:lastRow="0" w:firstColumn="1" w:lastColumn="0" w:oddVBand="0" w:evenVBand="0" w:oddHBand="0" w:evenHBand="0" w:firstRowFirstColumn="0" w:firstRowLastColumn="0" w:lastRowFirstColumn="0" w:lastRowLastColumn="0"/>
+            <w:tcW w:w="1369" w:type="dxa"/>
+            <w:vAlign w:val="center"/>
+          </w:tcPr>
+          <w:p>
+            <w:pPr>
+              <w:snapToGrid w:val="0"/>
+              <w:jc w:val="center"/>
+              <w:rPr>
+                <w:rFonts w:ascii="Times New Roman" w:eastAsia="微軟正黑體" w:hAnsi="Times New Roman" w:cs="Times New Roman"/>
+                <w:b w:val="0"/>
+              </w:rPr>
+            </w:pPr>
+            <w:r>
+              <w:rPr>
+                <w:rFonts w:ascii="Times New Roman" w:eastAsia="微軟正黑體" w:hAnsi="Times New Roman" w:cs="Times New Roman" w:hint="eastAsia"/>
+                <w:b w:val="0"/>
+              </w:rPr>
+              <w:t>0.0</w:t>
+            </w:r>
+          </w:p>
+        </w:tc>
+        <w:tc>
+          <w:tcPr>
+            <w:tcW w:w="3168" w:type="dxa"/>
+            <w:vAlign w:val="center"/>
+          </w:tcPr>
+          <w:p>
+            <w:pPr>
+              <w:snapToGrid w:val="0"/>
+              <w:jc w:val="center"/>
+              <w:cnfStyle w:val="000000000000" w:firstRow="0" w:lastRow="0" w:firstColumn="0" w:lastColumn="0" w:oddVBand="0" w:evenVBand="0" w:oddHBand="0" w:evenHBand="0" w:firstRowFirstColumn="0" w:firstRowLastColumn="0" w:lastRowFirstColumn="0" w:lastRowLastColumn="0"/>
+              <w:rPr>
+                <w:rFonts w:ascii="Times New Roman" w:eastAsia="微軟正黑體" w:hAnsi="Times New Roman" w:cs="Times New Roman"/>
+              </w:rPr>
+            </w:pPr>
+            <w:r>
+              <w:rPr>
+                <w:rFonts w:ascii="Times New Roman" w:eastAsia="微軟正黑體" w:hAnsi="Times New Roman" w:cs="Times New Roman" w:hint="eastAsia"/>
+              </w:rPr>
+              <w:t>0.189</w:t>
+            </w:r>
+          </w:p>
+        </w:tc>
+        <w:tc>
+          <w:tcPr>
+            <w:tcW w:w="2834" w:type="dxa"/>
+            <w:vAlign w:val="center"/>
+          </w:tcPr>
+          <w:p>
+            <w:pPr>
+              <w:snapToGrid w:val="0"/>
+              <w:jc w:val="center"/>
+              <w:cnfStyle w:val="000000000000" w:firstRow="0" w:lastRow="0" w:firstColumn="0" w:lastColumn="0" w:oddVBand="0" w:evenVBand="0" w:oddHBand="0" w:evenHBand="0" w:firstRowFirstColumn="0" w:firstRowLastColumn="0" w:lastRowFirstColumn="0" w:lastRowLastColumn="0"/>
+              <w:rPr>
+                <w:rFonts w:ascii="Times New Roman" w:eastAsia="微軟正黑體" w:hAnsi="Times New Roman" w:cs="Times New Roman"/>
+              </w:rPr>
+            </w:pPr>
+            <w:r>
+              <w:rPr>
+                <w:rFonts w:ascii="Times New Roman" w:eastAsia="微軟正黑體" w:hAnsi="Times New Roman" w:cs="Times New Roman" w:hint="eastAsia"/>
+              </w:rPr>
+              <w:t>CLASS</w:t>
+            </w:r>
+          </w:p>
+        </w:tc>
+      </w:tr>
+      <w:tr>
+        <w:trPr>
+          <w:cnfStyle w:val="000000100000" w:firstRow="0" w:lastRow="0" w:firstColumn="0" w:lastColumn="0" w:oddVBand="0" w:evenVBand="0" w:oddHBand="1" w:evenHBand="0" w:firstRowFirstColumn="0" w:firstRowLastColumn="0" w:lastRowFirstColumn="0" w:lastRowLastColumn="0"/>
+          <w:trHeight w:val="396"/>
+        </w:trPr>
+        <w:tc>
+          <w:tcPr>
+            <w:cnfStyle w:val="001000000000" w:firstRow="0" w:lastRow="0" w:firstColumn="1" w:lastColumn="0" w:oddVBand="0" w:evenVBand="0" w:oddHBand="0" w:evenHBand="0" w:firstRowFirstColumn="0" w:firstRowLastColumn="0" w:lastRowFirstColumn="0" w:lastRowLastColumn="0"/>
+            <w:tcW w:w="1369" w:type="dxa"/>
+            <w:vAlign w:val="center"/>
+          </w:tcPr>
+          <w:p>
+            <w:pPr>
+              <w:snapToGrid w:val="0"/>
+              <w:jc w:val="center"/>
+              <w:rPr>
+                <w:rFonts w:ascii="Times New Roman" w:eastAsia="微軟正黑體" w:hAnsi="Times New Roman" w:cs="Times New Roman"/>
+                <w:b w:val="0"/>
+              </w:rPr>
+            </w:pPr>
+            <w:r>
+              <w:rPr>
+                <w:rFonts w:ascii="Times New Roman" w:eastAsia="微軟正黑體" w:hAnsi="Times New Roman" w:cs="Times New Roman" w:hint="eastAsia"/>
+                <w:b w:val="0"/>
+              </w:rPr>
+              <w:t>0.2</w:t>
+            </w:r>
+          </w:p>
+        </w:tc>
+        <w:tc>
+          <w:tcPr>
+            <w:tcW w:w="3168" w:type="dxa"/>
+            <w:vAlign w:val="center"/>
+          </w:tcPr>
+          <w:p>
+            <w:pPr>
+              <w:snapToGrid w:val="0"/>
+              <w:jc w:val="center"/>
+              <w:cnfStyle w:val="000000100000" w:firstRow="0" w:lastRow="0" w:firstColumn="0" w:lastColumn="0" w:oddVBand="0" w:evenVBand="0" w:oddHBand="1" w:evenHBand="0" w:firstRowFirstColumn="0" w:firstRowLastColumn="0" w:lastRowFirstColumn="0" w:lastRowLastColumn="0"/>
+              <w:rPr>
+                <w:rFonts w:ascii="Times New Roman" w:eastAsia="微軟正黑體" w:hAnsi="Times New Roman" w:cs="Times New Roman"/>
+              </w:rPr>
+            </w:pPr>
+            <w:r>
+              <w:rPr>
+                <w:rFonts w:ascii="Times New Roman" w:eastAsia="微軟正黑體" w:hAnsi="Times New Roman" w:cs="Times New Roman" w:hint="eastAsia"/>
+              </w:rPr>
+              <w:t>0.379</w:t>
+            </w:r>
+          </w:p>
+        </w:tc>
+        <w:tc>
+          <w:tcPr>
+            <w:tcW w:w="2834" w:type="dxa"/>
+            <w:vAlign w:val="center"/>
+          </w:tcPr>
+          <w:p>
+            <w:pPr>
+              <w:snapToGrid w:val="0"/>
+              <w:jc w:val="center"/>
+              <w:cnfStyle w:val="000000100000" w:firstRow="0" w:lastRow="0" w:firstColumn="0" w:lastColumn="0" w:oddVBand="0" w:evenVBand="0" w:oddHBand="1" w:evenHBand="0" w:firstRowFirstColumn="0" w:firstRowLastColumn="0" w:lastRowFirstColumn="0" w:lastRowLastColumn="0"/>
+              <w:rPr>
+                <w:rFonts w:ascii="Times New Roman" w:eastAsia="微軟正黑體" w:hAnsi="Times New Roman" w:cs="Times New Roman"/>
+              </w:rPr>
+            </w:pPr>
+            <w:r>
+              <w:rPr>
+                <w:rFonts w:ascii="Times New Roman" w:eastAsia="微軟正黑體" w:hAnsi="Times New Roman" w:cs="Times New Roman" w:hint="eastAsia"/>
+              </w:rPr>
+              <w:t>CLASS</w:t>
+            </w:r>
+          </w:p>
+        </w:tc>
+      </w:tr>
+      <w:tr>
+        <w:trPr>
+          <w:trHeight w:val="389"/>
+        </w:trPr>
+        <w:tc>
+          <w:tcPr>
+            <w:cnfStyle w:val="001000000000" w:firstRow="0" w:lastRow="0" w:firstColumn="1" w:lastColumn="0" w:oddVBand="0" w:evenVBand="0" w:oddHBand="0" w:evenHBand="0" w:firstRowFirstColumn="0" w:firstRowLastColumn="0" w:lastRowFirstColumn="0" w:lastRowLastColumn="0"/>
+            <w:tcW w:w="1369" w:type="dxa"/>
+            <w:vAlign w:val="center"/>
+          </w:tcPr>
+          <w:p>
+            <w:pPr>
+              <w:snapToGrid w:val="0"/>
+              <w:jc w:val="center"/>
+              <w:rPr>
+                <w:rFonts w:ascii="Times New Roman" w:eastAsia="微軟正黑體" w:hAnsi="Times New Roman" w:cs="Times New Roman"/>
+                <w:b w:val="0"/>
+              </w:rPr>
+            </w:pPr>
+            <w:r>
+              <w:rPr>
+                <w:rFonts w:ascii="Times New Roman" w:eastAsia="微軟正黑體" w:hAnsi="Times New Roman" w:cs="Times New Roman" w:hint="eastAsia"/>
+                <w:b w:val="0"/>
+              </w:rPr>
+              <w:t>0.5</w:t>
+            </w:r>
+          </w:p>
+        </w:tc>
+        <w:tc>
+          <w:tcPr>
+            <w:tcW w:w="3168" w:type="dxa"/>
+            <w:vAlign w:val="center"/>
+          </w:tcPr>
+          <w:p>
+            <w:pPr>
+              <w:snapToGrid w:val="0"/>
+              <w:jc w:val="center"/>
+              <w:cnfStyle w:val="000000000000" w:firstRow="0" w:lastRow="0" w:firstColumn="0" w:lastColumn="0" w:oddVBand="0" w:evenVBand="0" w:oddHBand="0" w:evenHBand="0" w:firstRowFirstColumn="0" w:firstRowLastColumn="0" w:lastRowFirstColumn="0" w:lastRowLastColumn="0"/>
+              <w:rPr>
+                <w:rFonts w:ascii="Times New Roman" w:eastAsia="微軟正黑體" w:hAnsi="Times New Roman" w:cs="Times New Roman"/>
+              </w:rPr>
+            </w:pPr>
+            <w:r>
+              <w:rPr>
+                <w:rFonts w:ascii="Times New Roman" w:eastAsia="微軟正黑體" w:hAnsi="Times New Roman" w:cs="Times New Roman" w:hint="eastAsia"/>
+              </w:rPr>
+              <w:t>0.239</w:t>
+            </w:r>
+          </w:p>
+        </w:tc>
+        <w:tc>
+          <w:tcPr>
+            <w:tcW w:w="2834" w:type="dxa"/>
+            <w:vAlign w:val="center"/>
+          </w:tcPr>
+          <w:p>
+            <w:pPr>
+              <w:snapToGrid w:val="0"/>
+              <w:jc w:val="center"/>
+              <w:cnfStyle w:val="000000000000" w:firstRow="0" w:lastRow="0" w:firstColumn="0" w:lastColumn="0" w:oddVBand="0" w:evenVBand="0" w:oddHBand="0" w:evenHBand="0" w:firstRowFirstColumn="0" w:firstRowLastColumn="0" w:lastRowFirstColumn="0" w:lastRowLastColumn="0"/>
+              <w:rPr>
+                <w:rFonts w:ascii="Times New Roman" w:eastAsia="微軟正黑體" w:hAnsi="Times New Roman" w:cs="Times New Roman"/>
+              </w:rPr>
+            </w:pPr>
+            <w:r>
+              <w:rPr>
+                <w:rFonts w:ascii="Times New Roman" w:eastAsia="微軟正黑體" w:hAnsi="Times New Roman" w:cs="Times New Roman" w:hint="eastAsia"/>
+              </w:rPr>
+              <w:t>CLASS</w:t>
+            </w:r>
+          </w:p>
+        </w:tc>
+      </w:tr>
+      <w:tr>
+        <w:trPr>
+          <w:cnfStyle w:val="000000100000" w:firstRow="0" w:lastRow="0" w:firstColumn="0" w:lastColumn="0" w:oddVBand="0" w:evenVBand="0" w:oddHBand="1" w:evenHBand="0" w:firstRowFirstColumn="0" w:firstRowLastColumn="0" w:lastRowFirstColumn="0" w:lastRowLastColumn="0"/>
+          <w:trHeight w:val="393"/>
+        </w:trPr>
+        <w:tc>
+          <w:tcPr>
+            <w:cnfStyle w:val="001000000000" w:firstRow="0" w:lastRow="0" w:firstColumn="1" w:lastColumn="0" w:oddVBand="0" w:evenVBand="0" w:oddHBand="0" w:evenHBand="0" w:firstRowFirstColumn="0" w:firstRowLastColumn="0" w:lastRowFirstColumn="0" w:lastRowLastColumn="0"/>
+            <w:tcW w:w="1369" w:type="dxa"/>
+            <w:vAlign w:val="center"/>
+          </w:tcPr>
+          <w:p>
+            <w:pPr>
+              <w:snapToGrid w:val="0"/>
+              <w:jc w:val="center"/>
+              <w:rPr>
+                <w:rFonts w:ascii="Times New Roman" w:eastAsia="微軟正黑體" w:hAnsi="Times New Roman" w:cs="Times New Roman"/>
+                <w:b w:val="0"/>
+              </w:rPr>
+            </w:pPr>
+            <w:r>
+              <w:rPr>
+                <w:rFonts w:ascii="Times New Roman" w:eastAsia="微軟正黑體" w:hAnsi="Times New Roman" w:cs="Times New Roman" w:hint="eastAsia"/>
+                <w:b w:val="0"/>
+              </w:rPr>
+              <w:t>1.6</w:t>
+            </w:r>
+          </w:p>
+        </w:tc>
+        <w:tc>
+          <w:tcPr>
+            <w:tcW w:w="3168" w:type="dxa"/>
+            <w:vAlign w:val="center"/>
+          </w:tcPr>
+          <w:p>
+            <w:pPr>
+              <w:snapToGrid w:val="0"/>
+              <w:jc w:val="center"/>
+              <w:cnfStyle w:val="000000100000" w:firstRow="0" w:lastRow="0" w:firstColumn="0" w:lastColumn="0" w:oddVBand="0" w:evenVBand="0" w:oddHBand="1" w:evenHBand="0" w:firstRowFirstColumn="0" w:firstRowLastColumn="0" w:lastRowFirstColumn="0" w:lastRowLastColumn="0"/>
+              <w:rPr>
+                <w:rFonts w:ascii="Times New Roman" w:eastAsia="微軟正黑體" w:hAnsi="Times New Roman" w:cs="Times New Roman"/>
+              </w:rPr>
+            </w:pPr>
+            <w:r>
+              <w:rPr>
+                <w:rFonts w:ascii="Times New Roman" w:eastAsia="微軟正黑體" w:hAnsi="Times New Roman" w:cs="Times New Roman" w:hint="eastAsia"/>
+              </w:rPr>
+              <w:t>0.095</w:t>
+            </w:r>
+          </w:p>
+        </w:tc>
+        <w:tc>
+          <w:tcPr>
+            <w:tcW w:w="2834" w:type="dxa"/>
+            <w:vAlign w:val="center"/>
+          </w:tcPr>
+          <w:p>
+            <w:pPr>
+              <w:snapToGrid w:val="0"/>
+              <w:jc w:val="center"/>
+              <w:cnfStyle w:val="000000100000" w:firstRow="0" w:lastRow="0" w:firstColumn="0" w:lastColumn="0" w:oddVBand="0" w:evenVBand="0" w:oddHBand="1" w:evenHBand="0" w:firstRowFirstColumn="0" w:firstRowLastColumn="0" w:lastRowFirstColumn="0" w:lastRowLastColumn="0"/>
+              <w:rPr>
+                <w:rFonts w:ascii="Times New Roman" w:eastAsia="微軟正黑體" w:hAnsi="Times New Roman" w:cs="Times New Roman"/>
+              </w:rPr>
+            </w:pPr>
+            <w:r>
+              <w:rPr>
+                <w:rFonts w:ascii="Times New Roman" w:eastAsia="微軟正黑體" w:hAnsi="Times New Roman" w:cs="Times New Roman" w:hint="eastAsia"/>
+              </w:rPr>
+              <w:t>GAUS1</w:t>
+            </w:r>
+          </w:p>
+        </w:tc>
+      </w:tr>
+      <w:tr>
+        <w:trPr>
+          <w:trHeight w:val="387"/>
+        </w:trPr>
+        <w:tc>
+          <w:tcPr>
+            <w:cnfStyle w:val="001000000000" w:firstRow="0" w:lastRow="0" w:firstColumn="1" w:lastColumn="0" w:oddVBand="0" w:evenVBand="0" w:oddHBand="0" w:evenHBand="0" w:firstRowFirstColumn="0" w:firstRowLastColumn="0" w:lastRowFirstColumn="0" w:lastRowLastColumn="0"/>
+            <w:tcW w:w="1369" w:type="dxa"/>
+            <w:vAlign w:val="center"/>
+          </w:tcPr>
+          <w:p>
+            <w:pPr>
+              <w:snapToGrid w:val="0"/>
+              <w:jc w:val="center"/>
+              <w:rPr>
+                <w:rFonts w:ascii="Times New Roman" w:eastAsia="微軟正黑體" w:hAnsi="Times New Roman" w:cs="Times New Roman"/>
+                <w:b w:val="0"/>
+              </w:rPr>
+            </w:pPr>
+            <w:r>
+              <w:rPr>
+                <w:rFonts w:ascii="Times New Roman" w:eastAsia="微軟正黑體" w:hAnsi="Times New Roman" w:cs="Times New Roman" w:hint="eastAsia"/>
+                <w:b w:val="0"/>
+              </w:rPr>
+              <w:t>2.3</w:t>
+            </w:r>
+          </w:p>
+        </w:tc>
+        <w:tc>
+          <w:tcPr>
+            <w:tcW w:w="3168" w:type="dxa"/>
+            <w:vAlign w:val="center"/>
+          </w:tcPr>
+          <w:p>
+            <w:pPr>
+              <w:snapToGrid w:val="0"/>
+              <w:jc w:val="center"/>
+              <w:cnfStyle w:val="000000000000" w:firstRow="0" w:lastRow="0" w:firstColumn="0" w:lastColumn="0" w:oddVBand="0" w:evenVBand="0" w:oddHBand="0" w:evenHBand="0" w:firstRowFirstColumn="0" w:firstRowLastColumn="0" w:lastRowFirstColumn="0" w:lastRowLastColumn="0"/>
+              <w:rPr>
+                <w:rFonts w:ascii="Times New Roman" w:eastAsia="微軟正黑體" w:hAnsi="Times New Roman" w:cs="Times New Roman"/>
+              </w:rPr>
+            </w:pPr>
+            <w:r>
+              <w:rPr>
+                <w:rFonts w:ascii="Times New Roman" w:eastAsia="微軟正黑體" w:hAnsi="Times New Roman" w:cs="Times New Roman" w:hint="eastAsia"/>
+              </w:rPr>
+              <w:t>0.061</w:t>
+            </w:r>
+          </w:p>
+        </w:tc>
+        <w:tc>
+          <w:tcPr>
+            <w:tcW w:w="2834" w:type="dxa"/>
+            <w:vAlign w:val="center"/>
+          </w:tcPr>
+          <w:p>
+            <w:pPr>
+              <w:snapToGrid w:val="0"/>
+              <w:jc w:val="center"/>
+              <w:cnfStyle w:val="000000000000" w:firstRow="0" w:lastRow="0" w:firstColumn="0" w:lastColumn="0" w:oddVBand="0" w:evenVBand="0" w:oddHBand="0" w:evenHBand="0" w:firstRowFirstColumn="0" w:firstRowLastColumn="0" w:lastRowFirstColumn="0" w:lastRowLastColumn="0"/>
+              <w:rPr>
+                <w:rFonts w:ascii="Times New Roman" w:eastAsia="微軟正黑體" w:hAnsi="Times New Roman" w:cs="Times New Roman"/>
+              </w:rPr>
+            </w:pPr>
+            <w:r>
+              <w:rPr>
+                <w:rFonts w:ascii="Times New Roman" w:eastAsia="微軟正黑體" w:hAnsi="Times New Roman" w:cs="Times New Roman" w:hint="eastAsia"/>
+              </w:rPr>
+              <w:t>GAUS2</w:t>
+            </w:r>
+          </w:p>
+        </w:tc>
+      </w:tr>
+      <w:tr>
+        <w:trPr>
+          <w:cnfStyle w:val="000000100000" w:firstRow="0" w:lastRow="0" w:firstColumn="0" w:lastColumn="0" w:oddVBand="0" w:evenVBand="0" w:oddHBand="1" w:evenHBand="0" w:firstRowFirstColumn="0" w:firstRowLastColumn="0" w:lastRowFirstColumn="0" w:lastRowLastColumn="0"/>
+          <w:trHeight w:val="406"/>
+        </w:trPr>
+        <w:tc>
+          <w:tcPr>
+            <w:cnfStyle w:val="001000000000" w:firstRow="0" w:lastRow="0" w:firstColumn="1" w:lastColumn="0" w:oddVBand="0" w:evenVBand="0" w:oddHBand="0" w:evenHBand="0" w:firstRowFirstColumn="0" w:firstRowLastColumn="0" w:lastRowFirstColumn="0" w:lastRowLastColumn="0"/>
+            <w:tcW w:w="1369" w:type="dxa"/>
+            <w:vAlign w:val="center"/>
+          </w:tcPr>
+          <w:p>
+            <w:pPr>
+              <w:snapToGrid w:val="0"/>
+              <w:jc w:val="center"/>
+              <w:rPr>
+                <w:rFonts w:ascii="Times New Roman" w:eastAsia="微軟正黑體" w:hAnsi="Times New Roman" w:cs="Times New Roman"/>
+                <w:b w:val="0"/>
+              </w:rPr>
+            </w:pPr>
+            <w:r>
+              <w:rPr>
+                <w:rFonts w:ascii="Times New Roman" w:eastAsia="微軟正黑體" w:hAnsi="Times New Roman" w:cs="Times New Roman" w:hint="eastAsia"/>
+                <w:b w:val="0"/>
+              </w:rPr>
+              <w:t>5.0</w:t>
+            </w:r>
+          </w:p>
+        </w:tc>
+        <w:tc>
+          <w:tcPr>
+            <w:tcW w:w="3168" w:type="dxa"/>
+            <w:vAlign w:val="center"/>
+          </w:tcPr>
+          <w:p>
+            <w:pPr>
+              <w:snapToGrid w:val="0"/>
+              <w:jc w:val="center"/>
+              <w:cnfStyle w:val="000000100000" w:firstRow="0" w:lastRow="0" w:firstColumn="0" w:lastColumn="0" w:oddVBand="0" w:evenVBand="0" w:oddHBand="1" w:evenHBand="0" w:firstRowFirstColumn="0" w:firstRowLastColumn="0" w:lastRowFirstColumn="0" w:lastRowLastColumn="0"/>
+              <w:rPr>
+                <w:rFonts w:ascii="Times New Roman" w:eastAsia="微軟正黑體" w:hAnsi="Times New Roman" w:cs="Times New Roman"/>
+              </w:rPr>
+            </w:pPr>
+            <w:r>
+              <w:rPr>
+                <w:rFonts w:ascii="Times New Roman" w:eastAsia="微軟正黑體" w:hAnsi="Times New Roman" w:cs="Times New Roman" w:hint="eastAsia"/>
+              </w:rPr>
+              <w:t>0.037</w:t>
+            </w:r>
+          </w:p>
+        </w:tc>
+        <w:tc>
+          <w:tcPr>
+            <w:tcW w:w="2834" w:type="dxa"/>
+            <w:vAlign w:val="center"/>
+          </w:tcPr>
+          <w:p>
+            <w:pPr>
+              <w:snapToGrid w:val="0"/>
+              <w:jc w:val="center"/>
+              <w:cnfStyle w:val="000000100000" w:firstRow="0" w:lastRow="0" w:firstColumn="0" w:lastColumn="0" w:oddVBand="0" w:evenVBand="0" w:oddHBand="1" w:evenHBand="0" w:firstRowFirstColumn="0" w:firstRowLastColumn="0" w:lastRowFirstColumn="0" w:lastRowLastColumn="0"/>
+              <w:rPr>
+                <w:rFonts w:ascii="Times New Roman" w:eastAsia="微軟正黑體" w:hAnsi="Times New Roman" w:cs="Times New Roman"/>
+              </w:rPr>
+            </w:pPr>
+            <w:r>
+              <w:rPr>
+                <w:rFonts w:ascii="Times New Roman" w:eastAsia="微軟正黑體" w:hAnsi="Times New Roman" w:cs="Times New Roman" w:hint="eastAsia"/>
+              </w:rPr>
+              <w:t>GAUS2</w:t>
+            </w:r>
+          </w:p>
+        </w:tc>
+      </w:tr>
+    </w:tbl>
+    <w:p>
+      <w:pPr>
+        <w:snapToGrid w:val="0"/>
+        <w:jc w:val="center"/>
+        <w:rPr>
+          <w:rFonts w:ascii="Times New Roman" w:eastAsia="微軟正黑體" w:hAnsi="Times New Roman" w:cs="Times New Roman"/>
+          <w:b/>
+          <w:sz w:val="22"/>
+        </w:rPr>
+      </w:pPr>
+      <w:r>
+        <w:rPr>
+          <w:rFonts w:ascii="Times New Roman" w:eastAsia="微軟正黑體" w:hAnsi="Times New Roman" w:cs="Times New Roman" w:hint="eastAsia"/>
+          <w:b/>
+          <w:sz w:val="22"/>
+        </w:rPr>
+        <w:t>Fig 23</w:t>
+      </w:r>
+      <w:r>
+        <w:rPr>
+          <w:rFonts w:ascii="Times New Roman" w:eastAsia="微軟正黑體" w:hAnsi="Times New Roman" w:cs="Times New Roman" w:hint="eastAsia"/>
+          <w:b/>
+          <w:sz w:val="22"/>
+        </w:rPr>
+        <w:t xml:space="preserve">. </w:t>
+      </w:r>
+      <w:r>
+        <w:rPr>
+          <w:rFonts w:ascii="Times New Roman" w:eastAsia="微軟正黑體" w:hAnsi="Times New Roman" w:cs="Times New Roman"/>
+          <w:b/>
+          <w:sz w:val="22"/>
+        </w:rPr>
+        <w:t xml:space="preserve">New </w:t>
+      </w:r>
+      <w:r>
+        <w:rPr>
+          <w:rFonts w:ascii="Times New Roman" w:eastAsia="微軟正黑體" w:hAnsi="Times New Roman" w:cs="Times New Roman" w:hint="eastAsia"/>
+          <w:b/>
+          <w:sz w:val="22"/>
+        </w:rPr>
+        <w:t>TU power delay profile assumption.</w:t>
+      </w:r>
+    </w:p>
+    <w:p>
+      <w:pPr>
+        <w:snapToGrid w:val="0"/>
+        <w:jc w:val="both"/>
+        <w:rPr>
+          <w:rFonts w:ascii="Times New Roman" w:eastAsia="微軟正黑體" w:hAnsi="Times New Roman" w:cs="Times New Roman"/>
+        </w:rPr>
+      </w:pPr>
+    </w:p>
+    <w:p>
+      <w:pPr>
+        <w:snapToGrid w:val="0"/>
+        <w:jc w:val="both"/>
+        <w:rPr>
+          <w:rFonts w:ascii="Times New Roman" w:eastAsia="微軟正黑體" w:hAnsi="Times New Roman" w:cs="Times New Roman"/>
+        </w:rPr>
+      </w:pPr>
+    </w:p>
+    <w:p>
+      <w:pPr>
+        <w:snapToGrid w:val="0"/>
+        <w:jc w:val="both"/>
+        <w:rPr>
+          <w:rFonts w:ascii="Times New Roman" w:eastAsia="微軟正黑體" w:hAnsi="Times New Roman" w:cs="Times New Roman"/>
+        </w:rPr>
+      </w:pPr>
+    </w:p>
+    <w:p>
+      <w:pPr>
+        <w:snapToGrid w:val="0"/>
+        <w:jc w:val="both"/>
+        <w:rPr>
+          <w:rFonts w:ascii="Times New Roman" w:eastAsia="微軟正黑體" w:hAnsi="Times New Roman" w:cs="Times New Roman"/>
+        </w:rPr>
+      </w:pPr>
+    </w:p>
+    <w:p>
+      <w:pPr>
+        <w:snapToGrid w:val="0"/>
+        <w:jc w:val="both"/>
+        <w:rPr>
+          <w:rFonts w:ascii="Times New Roman" w:eastAsia="微軟正黑體" w:hAnsi="Times New Roman" w:cs="Times New Roman" w:hint="eastAsia"/>
+        </w:rPr>
+      </w:pPr>
+    </w:p>
+    <w:p>
+      <w:pPr>
+        <w:snapToGrid w:val="0"/>
+        <w:jc w:val="both"/>
+        <w:rPr>
+          <w:rFonts w:ascii="Times New Roman" w:eastAsia="微軟正黑體" w:hAnsi="Times New Roman" w:cs="Times New Roman"/>
+        </w:rPr>
+      </w:pPr>
+    </w:p>
+    <w:tbl>
+      <w:tblPr>
+        <w:tblStyle w:val="a4"/>
+        <w:tblW w:w="0" w:type="auto"/>
+        <w:tblLook w:val="04A0" w:firstRow="1" w:lastRow="0" w:firstColumn="1" w:lastColumn="0" w:noHBand="0" w:noVBand="1"/>
+      </w:tblPr>
+      <w:tblGrid>
+        <w:gridCol w:w="5219"/>
+        <w:gridCol w:w="5247"/>
+      </w:tblGrid>
+      <w:tr>
+        <w:tc>
+          <w:tcPr>
+            <w:tcW w:w="10456" w:type="dxa"/>
+            <w:gridSpan w:val="2"/>
+            <w:tcBorders>
+              <w:top w:val="nil"/>
+              <w:left w:val="nil"/>
+              <w:bottom w:val="nil"/>
+              <w:right w:val="nil"/>
+            </w:tcBorders>
+          </w:tcPr>
+          <w:p>
+            <w:pPr>
+              <w:snapToGrid w:val="0"/>
+              <w:jc w:val="center"/>
+              <w:rPr>
+                <w:rFonts w:ascii="Times New Roman" w:eastAsia="微軟正黑體" w:hAnsi="Times New Roman" w:cs="Times New Roman"/>
+              </w:rPr>
+            </w:pPr>
+            <w:r>
+              <w:rPr>
+                <w:rFonts w:ascii="Times New Roman" w:eastAsia="微軟正黑體" w:hAnsi="Times New Roman" w:cs="Times New Roman"/>
+                <w:noProof/>
+              </w:rPr>
+              <w:lastRenderedPageBreak/>
+              <w:drawing>
+                <wp:inline distT="0" distB="0" distL="0" distR="0">
+                  <wp:extent cx="3190875" cy="2395469"/>
+                  <wp:effectExtent l="0" t="0" r="0" b="5080"/>
+                  <wp:docPr id="15" name="圖片 15" descr="C:\Users\chris\AppData\Local\Microsoft\Windows\INetCache\Content.Word\CLASS Doppler Spectrum.jpg"/>
+                  <wp:cNvGraphicFramePr>
+                    <a:graphicFrameLocks xmlns:a="http://schemas.openxmlformats.org/drawingml/2006/main" noChangeAspect="1"/>
+                  </wp:cNvGraphicFramePr>
+                  <a:graphic xmlns:a="http://schemas.openxmlformats.org/drawingml/2006/main">
+                    <a:graphicData uri="http://schemas.openxmlformats.org/drawingml/2006/picture">
+                      <pic:pic xmlns:pic="http://schemas.openxmlformats.org/drawingml/2006/picture">
+                        <pic:nvPicPr>
+                          <pic:cNvPr id="0" name="Picture 7" descr="C:\Users\chris\AppData\Local\Microsoft\Windows\INetCache\Content.Word\CLASS Doppler Spectrum.jpg"/>
+                          <pic:cNvPicPr>
+                            <a:picLocks noChangeAspect="1" noChangeArrowheads="1"/>
+                          </pic:cNvPicPr>
+                        </pic:nvPicPr>
+                        <pic:blipFill>
+                          <a:blip r:embed="rId27" cstate="print">
+                            <a:extLst>
+                              <a:ext uri="{28A0092B-C50C-407E-A947-70E740481C1C}">
+                                <a14:useLocalDpi xmlns:a14="http://schemas.microsoft.com/office/drawing/2010/main" val="0"/>
+                              </a:ext>
+                            </a:extLst>
+                          </a:blip>
+                          <a:srcRect/>
+                          <a:stretch>
+                            <a:fillRect/>
+                          </a:stretch>
+                        </pic:blipFill>
+                        <pic:spPr bwMode="auto">
+                          <a:xfrm>
+                            <a:off x="0" y="0"/>
+                            <a:ext cx="3215270" cy="2413783"/>
+                          </a:xfrm>
+                          <a:prstGeom prst="rect">
+                            <a:avLst/>
+                          </a:prstGeom>
+                          <a:noFill/>
+                          <a:ln>
+                            <a:noFill/>
+                          </a:ln>
+                        </pic:spPr>
+                      </pic:pic>
+                    </a:graphicData>
+                  </a:graphic>
+                </wp:inline>
+              </w:drawing>
+            </w:r>
+          </w:p>
+          <w:p>
+            <w:pPr>
+              <w:snapToGrid w:val="0"/>
+              <w:jc w:val="center"/>
+              <w:rPr>
+                <w:rFonts w:ascii="Times New Roman" w:eastAsia="微軟正黑體" w:hAnsi="Times New Roman" w:cs="Times New Roman" w:hint="eastAsia"/>
+                <w:b/>
+              </w:rPr>
+            </w:pPr>
+            <w:r>
+              <w:rPr>
+                <w:rFonts w:ascii="Times New Roman" w:eastAsia="微軟正黑體" w:hAnsi="Times New Roman" w:cs="Times New Roman" w:hint="eastAsia"/>
+                <w:b/>
+                <w:sz w:val="22"/>
+              </w:rPr>
+              <w:t>Fig</w:t>
+            </w:r>
+            <w:r>
+              <w:rPr>
+                <w:rFonts w:ascii="Times New Roman" w:eastAsia="微軟正黑體" w:hAnsi="Times New Roman" w:cs="Times New Roman"/>
+                <w:b/>
+                <w:sz w:val="22"/>
+              </w:rPr>
+              <w:t xml:space="preserve"> 24. CLASS Doppler Spectrum</w:t>
+            </w:r>
+          </w:p>
+        </w:tc>
+      </w:tr>
+      <w:tr>
+        <w:tc>
+          <w:tcPr>
+            <w:tcW w:w="5228" w:type="dxa"/>
+            <w:tcBorders>
+              <w:top w:val="nil"/>
+              <w:left w:val="nil"/>
+              <w:bottom w:val="nil"/>
+              <w:right w:val="nil"/>
+            </w:tcBorders>
+          </w:tcPr>
+          <w:p>
+            <w:pPr>
+              <w:snapToGrid w:val="0"/>
+              <w:jc w:val="both"/>
+              <w:rPr>
+                <w:rFonts w:ascii="Times New Roman" w:eastAsia="微軟正黑體" w:hAnsi="Times New Roman" w:cs="Times New Roman"/>
+                <w:noProof/>
+              </w:rPr>
+            </w:pPr>
+            <w:r>
+              <w:rPr>
+                <w:rFonts w:ascii="Times New Roman" w:eastAsia="微軟正黑體" w:hAnsi="Times New Roman" w:cs="Times New Roman" w:hint="eastAsia"/>
+                <w:noProof/>
+              </w:rPr>
+              <w:drawing>
+                <wp:inline distT="0" distB="0" distL="0" distR="0" wp14:anchorId="5DD1163E" wp14:editId="394F2D9A">
+                  <wp:extent cx="3312102" cy="2486025"/>
+                  <wp:effectExtent l="0" t="0" r="3175" b="0"/>
+                  <wp:docPr id="21" name="圖片 21" descr="C:\Users\chris\AppData\Local\Microsoft\Windows\INetCache\Content.Word\GAUSS1 Doppler Spectrum.jpg"/>
+                  <wp:cNvGraphicFramePr>
+                    <a:graphicFrameLocks xmlns:a="http://schemas.openxmlformats.org/drawingml/2006/main" noChangeAspect="1"/>
+                  </wp:cNvGraphicFramePr>
+                  <a:graphic xmlns:a="http://schemas.openxmlformats.org/drawingml/2006/main">
+                    <a:graphicData uri="http://schemas.openxmlformats.org/drawingml/2006/picture">
+                      <pic:pic xmlns:pic="http://schemas.openxmlformats.org/drawingml/2006/picture">
+                        <pic:nvPicPr>
+                          <pic:cNvPr id="0" name="Picture 13" descr="C:\Users\chris\AppData\Local\Microsoft\Windows\INetCache\Content.Word\GAUSS1 Doppler Spectrum.jpg"/>
+                          <pic:cNvPicPr>
+                            <a:picLocks noChangeAspect="1" noChangeArrowheads="1"/>
+                          </pic:cNvPicPr>
+                        </pic:nvPicPr>
+                        <pic:blipFill>
+                          <a:blip r:embed="rId28" cstate="print">
+                            <a:extLst>
+                              <a:ext uri="{28A0092B-C50C-407E-A947-70E740481C1C}">
+                                <a14:useLocalDpi xmlns:a14="http://schemas.microsoft.com/office/drawing/2010/main" val="0"/>
+                              </a:ext>
+                            </a:extLst>
+                          </a:blip>
+                          <a:srcRect/>
+                          <a:stretch>
+                            <a:fillRect/>
+                          </a:stretch>
+                        </pic:blipFill>
+                        <pic:spPr bwMode="auto">
+                          <a:xfrm>
+                            <a:off x="0" y="0"/>
+                            <a:ext cx="3332869" cy="2501612"/>
+                          </a:xfrm>
+                          <a:prstGeom prst="rect">
+                            <a:avLst/>
+                          </a:prstGeom>
+                          <a:noFill/>
+                          <a:ln>
+                            <a:noFill/>
+                          </a:ln>
+                        </pic:spPr>
+                      </pic:pic>
+                    </a:graphicData>
+                  </a:graphic>
+                </wp:inline>
+              </w:drawing>
+            </w:r>
+          </w:p>
+          <w:p>
+            <w:pPr>
+              <w:snapToGrid w:val="0"/>
+              <w:jc w:val="center"/>
+              <w:rPr>
+                <w:rFonts w:ascii="Times New Roman" w:eastAsia="微軟正黑體" w:hAnsi="Times New Roman" w:cs="Times New Roman" w:hint="eastAsia"/>
+                <w:b/>
+              </w:rPr>
+            </w:pPr>
+            <w:r>
+              <w:rPr>
+                <w:rFonts w:ascii="Times New Roman" w:eastAsia="微軟正黑體" w:hAnsi="Times New Roman" w:cs="Times New Roman" w:hint="eastAsia"/>
+                <w:b/>
+                <w:sz w:val="22"/>
+              </w:rPr>
+              <w:t>Fig</w:t>
+            </w:r>
+            <w:r>
+              <w:rPr>
+                <w:rFonts w:ascii="Times New Roman" w:eastAsia="微軟正黑體" w:hAnsi="Times New Roman" w:cs="Times New Roman"/>
+                <w:b/>
+                <w:sz w:val="22"/>
+              </w:rPr>
+              <w:t xml:space="preserve"> 25. GAUS1 Doppler Spectrum</w:t>
+            </w:r>
+          </w:p>
+        </w:tc>
+        <w:tc>
+          <w:tcPr>
+            <w:tcW w:w="5228" w:type="dxa"/>
+            <w:tcBorders>
+              <w:top w:val="nil"/>
+              <w:left w:val="nil"/>
+              <w:bottom w:val="nil"/>
+              <w:right w:val="nil"/>
+            </w:tcBorders>
+          </w:tcPr>
+          <w:p>
+            <w:pPr>
+              <w:snapToGrid w:val="0"/>
+              <w:jc w:val="both"/>
+              <w:rPr>
+                <w:rFonts w:ascii="Times New Roman" w:eastAsia="微軟正黑體" w:hAnsi="Times New Roman" w:cs="Times New Roman"/>
+                <w:noProof/>
+              </w:rPr>
+            </w:pPr>
+            <w:r>
+              <w:rPr>
+                <w:rFonts w:ascii="Times New Roman" w:eastAsia="微軟正黑體" w:hAnsi="Times New Roman" w:cs="Times New Roman"/>
+                <w:noProof/>
+              </w:rPr>
+              <w:drawing>
+                <wp:inline distT="0" distB="0" distL="0" distR="0" wp14:anchorId="6285D22B" wp14:editId="42DCAE43">
+                  <wp:extent cx="3327400" cy="2495550"/>
+                  <wp:effectExtent l="0" t="0" r="6350" b="0"/>
+                  <wp:docPr id="22" name="圖片 22" descr="C:\Users\chris\AppData\Local\Microsoft\Windows\INetCache\Content.Word\GAUSS2 Doppler Spectrum.jpg"/>
+                  <wp:cNvGraphicFramePr>
+                    <a:graphicFrameLocks xmlns:a="http://schemas.openxmlformats.org/drawingml/2006/main" noChangeAspect="1"/>
+                  </wp:cNvGraphicFramePr>
+                  <a:graphic xmlns:a="http://schemas.openxmlformats.org/drawingml/2006/main">
+                    <a:graphicData uri="http://schemas.openxmlformats.org/drawingml/2006/picture">
+                      <pic:pic xmlns:pic="http://schemas.openxmlformats.org/drawingml/2006/picture">
+                        <pic:nvPicPr>
+                          <pic:cNvPr id="0" name="Picture 15" descr="C:\Users\chris\AppData\Local\Microsoft\Windows\INetCache\Content.Word\GAUSS2 Doppler Spectrum.jpg"/>
+                          <pic:cNvPicPr>
+                            <a:picLocks noChangeAspect="1" noChangeArrowheads="1"/>
+                          </pic:cNvPicPr>
+                        </pic:nvPicPr>
+                        <pic:blipFill>
+                          <a:blip r:embed="rId29" cstate="print">
+                            <a:extLst>
+                              <a:ext uri="{28A0092B-C50C-407E-A947-70E740481C1C}">
+                                <a14:useLocalDpi xmlns:a14="http://schemas.microsoft.com/office/drawing/2010/main" val="0"/>
+                              </a:ext>
+                            </a:extLst>
+                          </a:blip>
+                          <a:srcRect/>
+                          <a:stretch>
+                            <a:fillRect/>
+                          </a:stretch>
+                        </pic:blipFill>
+                        <pic:spPr bwMode="auto">
+                          <a:xfrm>
+                            <a:off x="0" y="0"/>
+                            <a:ext cx="3333996" cy="2500497"/>
+                          </a:xfrm>
+                          <a:prstGeom prst="rect">
+                            <a:avLst/>
+                          </a:prstGeom>
+                          <a:noFill/>
+                          <a:ln>
+                            <a:noFill/>
+                          </a:ln>
+                        </pic:spPr>
+                      </pic:pic>
+                    </a:graphicData>
+                  </a:graphic>
+                </wp:inline>
+              </w:drawing>
+            </w:r>
+          </w:p>
+          <w:p>
+            <w:pPr>
+              <w:snapToGrid w:val="0"/>
+              <w:jc w:val="center"/>
+              <w:rPr>
+                <w:rFonts w:ascii="Times New Roman" w:eastAsia="微軟正黑體" w:hAnsi="Times New Roman" w:cs="Times New Roman" w:hint="eastAsia"/>
+                <w:b/>
+              </w:rPr>
+            </w:pPr>
+            <w:r>
+              <w:rPr>
+                <w:rFonts w:ascii="Times New Roman" w:eastAsia="微軟正黑體" w:hAnsi="Times New Roman" w:cs="Times New Roman" w:hint="eastAsia"/>
+                <w:b/>
+                <w:sz w:val="22"/>
+              </w:rPr>
+              <w:t>Fig 26. GAUS2 Doppler Spectrum</w:t>
+            </w:r>
+          </w:p>
+        </w:tc>
+      </w:tr>
+    </w:tbl>
     <w:p>
       <w:pPr>
         <w:snapToGrid w:val="0"/>
@@ -11894,7 +13170,7 @@
         <w:ind w:left="960"/>
         <w:jc w:val="both"/>
         <w:rPr>
-          <w:rFonts w:ascii="Times New Roman" w:eastAsia="微軟正黑體" w:hAnsi="Times New Roman" w:cs="Times New Roman" w:hint="eastAsia"/>
+          <w:rFonts w:ascii="Times New Roman" w:eastAsia="微軟正黑體" w:hAnsi="Times New Roman" w:cs="Times New Roman"/>
         </w:rPr>
       </w:pPr>
       <w:r>
@@ -11919,7 +13195,13 @@
         <w:rPr>
           <w:rFonts w:ascii="Times New Roman" w:eastAsia="微軟正黑體" w:hAnsi="Times New Roman" w:cs="Times New Roman"/>
         </w:rPr>
-        <w:t>26</w:t>
+        <w:t>2</w:t>
+      </w:r>
+      <w:r>
+        <w:rPr>
+          <w:rFonts w:ascii="Times New Roman" w:eastAsia="微軟正黑體" w:hAnsi="Times New Roman" w:cs="Times New Roman" w:hint="eastAsia"/>
+        </w:rPr>
+        <w:t>7</w:t>
       </w:r>
       <w:r>
         <w:rPr>
@@ -11949,7 +13231,13 @@
         <w:rPr>
           <w:rFonts w:ascii="Times New Roman" w:eastAsia="微軟正黑體" w:hAnsi="Times New Roman" w:cs="Times New Roman"/>
         </w:rPr>
-        <w:t>27</w:t>
+        <w:t>2</w:t>
+      </w:r>
+      <w:r>
+        <w:rPr>
+          <w:rFonts w:ascii="Times New Roman" w:eastAsia="微軟正黑體" w:hAnsi="Times New Roman" w:cs="Times New Roman" w:hint="eastAsia"/>
+        </w:rPr>
+        <w:t>8</w:t>
       </w:r>
       <w:r>
         <w:rPr>
@@ -12170,7 +13458,7 @@
                           <pic:cNvPicPr/>
                         </pic:nvPicPr>
                         <pic:blipFill>
-                          <a:blip r:embed="rId27" cstate="print">
+                          <a:blip r:embed="rId30" cstate="print">
                             <a:extLst>
                               <a:ext uri="{28A0092B-C50C-407E-A947-70E740481C1C}">
                                 <a14:useLocalDpi xmlns:a14="http://schemas.microsoft.com/office/drawing/2010/main" val="0"/>
@@ -12231,7 +13519,7 @@
                           <pic:cNvPicPr/>
                         </pic:nvPicPr>
                         <pic:blipFill>
-                          <a:blip r:embed="rId28" cstate="print">
+                          <a:blip r:embed="rId31" cstate="print">
                             <a:extLst>
                               <a:ext uri="{28A0092B-C50C-407E-A947-70E740481C1C}">
                                 <a14:useLocalDpi xmlns:a14="http://schemas.microsoft.com/office/drawing/2010/main" val="0"/>
@@ -12289,7 +13577,15 @@
                 <w:b/>
                 <w:sz w:val="22"/>
               </w:rPr>
-              <w:t>26</w:t>
+              <w:t>2</w:t>
+            </w:r>
+            <w:r>
+              <w:rPr>
+                <w:rFonts w:ascii="Times New Roman" w:eastAsia="微軟正黑體" w:hAnsi="Times New Roman" w:cs="Times New Roman" w:hint="eastAsia"/>
+                <w:b/>
+                <w:sz w:val="22"/>
+              </w:rPr>
+              <w:t>7</w:t>
             </w:r>
             <w:r>
               <w:rPr>
@@ -12313,7 +13609,7 @@
               <w:snapToGrid w:val="0"/>
               <w:jc w:val="center"/>
               <w:rPr>
-                <w:rFonts w:ascii="Times New Roman" w:eastAsia="微軟正黑體" w:hAnsi="Times New Roman" w:cs="Times New Roman" w:hint="eastAsia"/>
+                <w:rFonts w:ascii="Times New Roman" w:eastAsia="微軟正黑體" w:hAnsi="Times New Roman" w:cs="Times New Roman"/>
                 <w:b/>
                 <w:sz w:val="22"/>
               </w:rPr>
@@ -12368,8 +13664,18 @@
                 <w:b/>
                 <w:sz w:val="22"/>
               </w:rPr>
-              <w:t>27</w:t>
-            </w:r>
+              <w:t>2</w:t>
+            </w:r>
+            <w:r>
+              <w:rPr>
+                <w:rFonts w:ascii="Times New Roman" w:eastAsia="微軟正黑體" w:hAnsi="Times New Roman" w:cs="Times New Roman" w:hint="eastAsia"/>
+                <w:b/>
+                <w:sz w:val="22"/>
+              </w:rPr>
+              <w:t>8</w:t>
+            </w:r>
+            <w:bookmarkStart w:id="0" w:name="_GoBack"/>
+            <w:bookmarkEnd w:id="0"/>
             <w:r>
               <w:rPr>
                 <w:rFonts w:ascii="Times New Roman" w:eastAsia="微軟正黑體" w:hAnsi="Times New Roman" w:cs="Times New Roman" w:hint="eastAsia"/>
@@ -12427,24 +13733,6 @@
         <w:jc w:val="both"/>
         <w:rPr>
           <w:rFonts w:ascii="Times New Roman" w:eastAsia="微軟正黑體" w:hAnsi="Times New Roman" w:cs="Times New Roman"/>
-        </w:rPr>
-      </w:pPr>
-    </w:p>
-    <w:p>
-      <w:pPr>
-        <w:snapToGrid w:val="0"/>
-        <w:jc w:val="both"/>
-        <w:rPr>
-          <w:rFonts w:ascii="Times New Roman" w:eastAsia="微軟正黑體" w:hAnsi="Times New Roman" w:cs="Times New Roman" w:hint="eastAsia"/>
-        </w:rPr>
-      </w:pPr>
-    </w:p>
-    <w:p>
-      <w:pPr>
-        <w:snapToGrid w:val="0"/>
-        <w:jc w:val="both"/>
-        <w:rPr>
-          <w:rFonts w:ascii="Times New Roman" w:eastAsia="微軟正黑體" w:hAnsi="Times New Roman" w:cs="Times New Roman" w:hint="eastAsia"/>
         </w:rPr>
       </w:pPr>
     </w:p>

</xml_diff>